<commit_message>
Wrapping up the code
</commit_message>
<xml_diff>
--- a/backend/app/vol/Validación Instrumento + Encuesta Brian.docx
+++ b/backend/app/vol/Validación Instrumento + Encuesta Brian.docx
@@ -1,6 +1,6 @@
 
 <file path=word/document.xml><?xml version="1.0" encoding="utf-8"?>
-<w:document xmlns:wpc="http://schemas.microsoft.com/office/word/2010/wordprocessingCanvas" xmlns:cx="http://schemas.microsoft.com/office/drawing/2014/chartex" xmlns:cx1="http://schemas.microsoft.com/office/drawing/2015/9/8/chartex" xmlns:cx2="http://schemas.microsoft.com/office/drawing/2015/10/21/chartex" xmlns:cx3="http://schemas.microsoft.com/office/drawing/2016/5/9/chartex" xmlns:cx4="http://schemas.microsoft.com/office/drawing/2016/5/10/chartex" xmlns:cx5="http://schemas.microsoft.com/office/drawing/2016/5/11/chartex" xmlns:cx6="http://schemas.microsoft.com/office/drawing/2016/5/12/chartex" xmlns:cx7="http://schemas.microsoft.com/office/drawing/2016/5/13/chartex" xmlns:cx8="http://schemas.microsoft.com/office/drawing/2016/5/14/chartex" xmlns:mc="http://schemas.openxmlformats.org/markup-compatibility/2006" xmlns:aink="http://schemas.microsoft.com/office/drawing/2016/ink" xmlns:am3d="http://schemas.microsoft.com/office/drawing/2017/model3d" xmlns:o="urn:schemas-microsoft-com:office:office" xmlns:r="http://schemas.openxmlformats.org/officeDocument/2006/relationships" xmlns:m="http://schemas.openxmlformats.org/officeDocument/2006/math" xmlns:v="urn:schemas-microsoft-com:vml" xmlns:wp14="http://schemas.microsoft.com/office/word/2010/wordprocessingDrawing" xmlns:wp="http://schemas.openxmlformats.org/drawingml/2006/wordprocessingDrawing" xmlns:w10="urn:schemas-microsoft-com:office:word" xmlns:w="http://schemas.openxmlformats.org/wordprocessingml/2006/main" xmlns:w14="http://schemas.microsoft.com/office/word/2010/wordml" xmlns:w15="http://schemas.microsoft.com/office/word/2012/wordml" xmlns:w16cid="http://schemas.microsoft.com/office/word/2016/wordml/cid" xmlns:w16se="http://schemas.microsoft.com/office/word/2015/wordml/symex" xmlns:wpg="http://schemas.microsoft.com/office/word/2010/wordprocessingGroup" xmlns:wpi="http://schemas.microsoft.com/office/word/2010/wordprocessingInk" xmlns:wne="http://schemas.microsoft.com/office/word/2006/wordml" xmlns:wps="http://schemas.microsoft.com/office/word/2010/wordprocessingShape" mc:Ignorable="w14 w15 w16se w16cid wp14">
+<w:document xmlns:wpc="http://schemas.microsoft.com/office/word/2010/wordprocessingCanvas" xmlns:cx="http://schemas.microsoft.com/office/drawing/2014/chartex" xmlns:cx1="http://schemas.microsoft.com/office/drawing/2015/9/8/chartex" xmlns:mc="http://schemas.openxmlformats.org/markup-compatibility/2006" xmlns:o="urn:schemas-microsoft-com:office:office" xmlns:r="http://schemas.openxmlformats.org/officeDocument/2006/relationships" xmlns:m="http://schemas.openxmlformats.org/officeDocument/2006/math" xmlns:v="urn:schemas-microsoft-com:vml" xmlns:wp14="http://schemas.microsoft.com/office/word/2010/wordprocessingDrawing" xmlns:wp="http://schemas.openxmlformats.org/drawingml/2006/wordprocessingDrawing" xmlns:w10="urn:schemas-microsoft-com:office:word" xmlns:w="http://schemas.openxmlformats.org/wordprocessingml/2006/main" xmlns:w14="http://schemas.microsoft.com/office/word/2010/wordml" xmlns:w15="http://schemas.microsoft.com/office/word/2012/wordml" xmlns:w16se="http://schemas.microsoft.com/office/word/2015/wordml/symex" xmlns:wpg="http://schemas.microsoft.com/office/word/2010/wordprocessingGroup" xmlns:wpi="http://schemas.microsoft.com/office/word/2010/wordprocessingInk" xmlns:wne="http://schemas.microsoft.com/office/word/2006/wordml" xmlns:wps="http://schemas.microsoft.com/office/word/2010/wordprocessingShape" mc:Ignorable="w14 w15 w16se wp14">
   <w:body>
     <w:p>
       <w:pPr>
@@ -2537,6 +2537,7 @@
         </w:rPr>
         <w:t xml:space="preserve">Tutor: </w:t>
       </w:r>
+      <w:proofErr w:type="spellStart"/>
       <w:r>
         <w:rPr>
           <w:rFonts w:ascii="Times New Roman" w:hAnsi="Times New Roman" w:cs="Times New Roman"/>
@@ -2544,6 +2545,7 @@
         </w:rPr>
         <w:t>MSc</w:t>
       </w:r>
+      <w:proofErr w:type="spellEnd"/>
       <w:r>
         <w:rPr>
           <w:rFonts w:ascii="Times New Roman" w:hAnsi="Times New Roman" w:cs="Times New Roman"/>
@@ -2975,8 +2977,6 @@
               </w:rPr>
               <w:t>Determinar</w:t>
             </w:r>
-            <w:bookmarkStart w:id="0" w:name="_GoBack"/>
-            <w:bookmarkEnd w:id="0"/>
             <w:r>
               <w:rPr>
                 <w:rFonts w:ascii="Times New Roman" w:hAnsi="Times New Roman" w:cs="Times New Roman"/>
@@ -4210,7 +4210,7 @@
       <w:r>
         <w:rPr>
           <w:noProof/>
-          <w:lang w:eastAsia="es-VE"/>
+          <w:lang w:val="en-US"/>
         </w:rPr>
         <w:lastRenderedPageBreak/>
         <w:drawing>
@@ -4444,7 +4444,25 @@
           <w:szCs w:val="24"/>
           <w:lang w:eastAsia="es-VE"/>
         </w:rPr>
-        <w:t xml:space="preserve"> que laboran dentro del banco Citibank Venezuela para la construcción del reporte regulatorio de Cartera de Créditos (AT04), solicitado por la Superintendencia de las Instituciones del Sector Bancario (SUDEBAN). En este marco, como estudiante de decimo semestre de la carrera Ingeniería de Sistemas, dando cumplimiento al requisito de llevar a cabo un Trabajo Especial de Grado, solicito su colaboración garantizándole la confidencialidad de la información que aporte al respecto. La información que usted aporte, será de gran utilidad para el diseño y desarrollo de un sistema de información o herramienta que facilite la recopilación de data y construcción de reportes regulatorios dentro del banco.</w:t>
+        <w:t xml:space="preserve"> que laboran dentro del banco Citibank Venezuela para la construcción del reporte regulatorio de Cartera de Créditos (AT04), solicitado por la Superintendencia de las Instituciones del Sector Bancario (SUDEBAN). En e</w:t>
+      </w:r>
+      <w:r>
+        <w:rPr>
+          <w:rFonts w:ascii="Times New Roman" w:eastAsia="Times New Roman" w:hAnsi="Times New Roman" w:cs="Times New Roman"/>
+          <w:sz w:val="24"/>
+          <w:szCs w:val="24"/>
+          <w:lang w:eastAsia="es-VE"/>
+        </w:rPr>
+        <w:t>ste marco, como estudiante de dé</w:t>
+      </w:r>
+      <w:r>
+        <w:rPr>
+          <w:rFonts w:ascii="Times New Roman" w:eastAsia="Times New Roman" w:hAnsi="Times New Roman" w:cs="Times New Roman"/>
+          <w:sz w:val="24"/>
+          <w:szCs w:val="24"/>
+          <w:lang w:eastAsia="es-VE"/>
+        </w:rPr>
+        <w:t>cimo semestre de la carrera Ingeniería de Sistemas, dando cumplimiento al requisito de llevar a cabo un Trabajo Especial de Grado, solicito su colaboración garantizándole la confidencialidad de la información que aporte al respecto. La información que usted aporte, será de gran utilidad para el diseño y desarrollo de un sistema de información o herramienta que facilite la recopilación de data y construcción de reportes regulatorios dentro del banco.</w:t>
       </w:r>
     </w:p>
     <w:p>
@@ -4600,7 +4618,18 @@
                 <w:szCs w:val="24"/>
                 <w:lang w:eastAsia="es-VE"/>
               </w:rPr>
-              <w:t>Muy Poco</w:t>
+              <w:t>Muy Poc</w:t>
+            </w:r>
+            <w:bookmarkStart w:id="0" w:name="_GoBack"/>
+            <w:bookmarkEnd w:id="0"/>
+            <w:r>
+              <w:rPr>
+                <w:rFonts w:ascii="Times New Roman" w:eastAsia="Times New Roman" w:hAnsi="Times New Roman" w:cs="Times New Roman"/>
+                <w:sz w:val="24"/>
+                <w:szCs w:val="24"/>
+                <w:lang w:eastAsia="es-VE"/>
+              </w:rPr>
+              <w:t>o</w:t>
             </w:r>
           </w:p>
         </w:tc>
@@ -6782,7 +6811,7 @@
 </file>
 
 <file path=word/numbering.xml><?xml version="1.0" encoding="utf-8"?>
-<w:numbering xmlns:wpc="http://schemas.microsoft.com/office/word/2010/wordprocessingCanvas" xmlns:cx="http://schemas.microsoft.com/office/drawing/2014/chartex" xmlns:cx1="http://schemas.microsoft.com/office/drawing/2015/9/8/chartex" xmlns:cx2="http://schemas.microsoft.com/office/drawing/2015/10/21/chartex" xmlns:cx3="http://schemas.microsoft.com/office/drawing/2016/5/9/chartex" xmlns:cx4="http://schemas.microsoft.com/office/drawing/2016/5/10/chartex" xmlns:cx5="http://schemas.microsoft.com/office/drawing/2016/5/11/chartex" xmlns:cx6="http://schemas.microsoft.com/office/drawing/2016/5/12/chartex" xmlns:cx7="http://schemas.microsoft.com/office/drawing/2016/5/13/chartex" xmlns:cx8="http://schemas.microsoft.com/office/drawing/2016/5/14/chartex" xmlns:mc="http://schemas.openxmlformats.org/markup-compatibility/2006" xmlns:aink="http://schemas.microsoft.com/office/drawing/2016/ink" xmlns:am3d="http://schemas.microsoft.com/office/drawing/2017/model3d" xmlns:o="urn:schemas-microsoft-com:office:office" xmlns:r="http://schemas.openxmlformats.org/officeDocument/2006/relationships" xmlns:m="http://schemas.openxmlformats.org/officeDocument/2006/math" xmlns:v="urn:schemas-microsoft-com:vml" xmlns:wp14="http://schemas.microsoft.com/office/word/2010/wordprocessingDrawing" xmlns:wp="http://schemas.openxmlformats.org/drawingml/2006/wordprocessingDrawing" xmlns:w10="urn:schemas-microsoft-com:office:word" xmlns:w="http://schemas.openxmlformats.org/wordprocessingml/2006/main" xmlns:w14="http://schemas.microsoft.com/office/word/2010/wordml" xmlns:w15="http://schemas.microsoft.com/office/word/2012/wordml" xmlns:w16cid="http://schemas.microsoft.com/office/word/2016/wordml/cid" xmlns:w16se="http://schemas.microsoft.com/office/word/2015/wordml/symex" xmlns:wpg="http://schemas.microsoft.com/office/word/2010/wordprocessingGroup" xmlns:wpi="http://schemas.microsoft.com/office/word/2010/wordprocessingInk" xmlns:wne="http://schemas.microsoft.com/office/word/2006/wordml" xmlns:wps="http://schemas.microsoft.com/office/word/2010/wordprocessingShape" mc:Ignorable="w14 w15 w16se w16cid wp14">
+<w:numbering xmlns:wpc="http://schemas.microsoft.com/office/word/2010/wordprocessingCanvas" xmlns:cx="http://schemas.microsoft.com/office/drawing/2014/chartex" xmlns:cx1="http://schemas.microsoft.com/office/drawing/2015/9/8/chartex" xmlns:mc="http://schemas.openxmlformats.org/markup-compatibility/2006" xmlns:o="urn:schemas-microsoft-com:office:office" xmlns:r="http://schemas.openxmlformats.org/officeDocument/2006/relationships" xmlns:m="http://schemas.openxmlformats.org/officeDocument/2006/math" xmlns:v="urn:schemas-microsoft-com:vml" xmlns:wp14="http://schemas.microsoft.com/office/word/2010/wordprocessingDrawing" xmlns:wp="http://schemas.openxmlformats.org/drawingml/2006/wordprocessingDrawing" xmlns:w10="urn:schemas-microsoft-com:office:word" xmlns:w="http://schemas.openxmlformats.org/wordprocessingml/2006/main" xmlns:w14="http://schemas.microsoft.com/office/word/2010/wordml" xmlns:w15="http://schemas.microsoft.com/office/word/2012/wordml" xmlns:w16se="http://schemas.microsoft.com/office/word/2015/wordml/symex" xmlns:wpg="http://schemas.microsoft.com/office/word/2010/wordprocessingGroup" xmlns:wpi="http://schemas.microsoft.com/office/word/2010/wordprocessingInk" xmlns:wne="http://schemas.microsoft.com/office/word/2006/wordml" xmlns:wps="http://schemas.microsoft.com/office/word/2010/wordprocessingShape" mc:Ignorable="w14 w15 w16se wp14">
   <w:abstractNum w:abstractNumId="0" w15:restartNumberingAfterBreak="0">
     <w:nsid w:val="01024C91"/>
     <w:multiLevelType w:val="hybridMultilevel"/>
@@ -11637,7 +11666,7 @@
 </file>
 
 <file path=word/styles.xml><?xml version="1.0" encoding="utf-8"?>
-<w:styles xmlns:mc="http://schemas.openxmlformats.org/markup-compatibility/2006" xmlns:r="http://schemas.openxmlformats.org/officeDocument/2006/relationships" xmlns:w="http://schemas.openxmlformats.org/wordprocessingml/2006/main" xmlns:w14="http://schemas.microsoft.com/office/word/2010/wordml" xmlns:w15="http://schemas.microsoft.com/office/word/2012/wordml" xmlns:w16cid="http://schemas.microsoft.com/office/word/2016/wordml/cid" xmlns:w16se="http://schemas.microsoft.com/office/word/2015/wordml/symex" mc:Ignorable="w14 w15 w16se w16cid">
+<w:styles xmlns:mc="http://schemas.openxmlformats.org/markup-compatibility/2006" xmlns:r="http://schemas.openxmlformats.org/officeDocument/2006/relationships" xmlns:w="http://schemas.openxmlformats.org/wordprocessingml/2006/main" xmlns:w14="http://schemas.microsoft.com/office/word/2010/wordml" xmlns:w15="http://schemas.microsoft.com/office/word/2012/wordml" xmlns:w16se="http://schemas.microsoft.com/office/word/2015/wordml/symex" mc:Ignorable="w14 w15 w16se">
   <w:docDefaults>
     <w:rPrDefault>
       <w:rPr>
@@ -11653,7 +11682,7 @@
       </w:pPr>
     </w:pPrDefault>
   </w:docDefaults>
-  <w:latentStyles w:defLockedState="0" w:defUIPriority="99" w:defSemiHidden="0" w:defUnhideWhenUsed="0" w:defQFormat="0" w:count="376">
+  <w:latentStyles w:defLockedState="0" w:defUIPriority="99" w:defSemiHidden="0" w:defUnhideWhenUsed="0" w:defQFormat="0" w:count="371">
     <w:lsdException w:name="Normal" w:uiPriority="0" w:qFormat="1"/>
     <w:lsdException w:name="heading 1" w:uiPriority="9" w:qFormat="1"/>
     <w:lsdException w:name="heading 2" w:semiHidden="1" w:uiPriority="9" w:unhideWhenUsed="1" w:qFormat="1"/>
@@ -12025,11 +12054,6 @@
     <w:lsdException w:name="List Table 5 Dark Accent 6" w:uiPriority="50"/>
     <w:lsdException w:name="List Table 6 Colorful Accent 6" w:uiPriority="51"/>
     <w:lsdException w:name="List Table 7 Colorful Accent 6" w:uiPriority="52"/>
-    <w:lsdException w:name="Mention" w:semiHidden="1" w:unhideWhenUsed="1"/>
-    <w:lsdException w:name="Smart Hyperlink" w:semiHidden="1" w:unhideWhenUsed="1"/>
-    <w:lsdException w:name="Hashtag" w:semiHidden="1" w:unhideWhenUsed="1"/>
-    <w:lsdException w:name="Unresolved Mention" w:semiHidden="1" w:unhideWhenUsed="1"/>
-    <w:lsdException w:name="Smart Link" w:semiHidden="1" w:unhideWhenUsed="1"/>
   </w:latentStyles>
   <w:style w:type="paragraph" w:default="1" w:styleId="Normal">
     <w:name w:val="Normal"/>
@@ -12514,7 +12538,7 @@
 </file>
 
 <file path=customXml/itemProps1.xml><?xml version="1.0" encoding="utf-8"?>
-<ds:datastoreItem xmlns:ds="http://schemas.openxmlformats.org/officeDocument/2006/customXml" ds:itemID="{297C5F41-6EDA-4052-B95B-70907F917C56}">
+<ds:datastoreItem xmlns:ds="http://schemas.openxmlformats.org/officeDocument/2006/customXml" ds:itemID="{AC90A44E-E6BD-45EB-A7B3-3D55D189828A}">
   <ds:schemaRefs>
     <ds:schemaRef ds:uri="http://schemas.openxmlformats.org/officeDocument/2006/bibliography"/>
   </ds:schemaRefs>

</xml_diff>